<commit_message>
Action plan data sheet updated
</commit_message>
<xml_diff>
--- a/MOM Reports/MOM 09-12-2018.docx
+++ b/MOM Reports/MOM 09-12-2018.docx
@@ -564,20 +564,23 @@
         <w:pStyle w:val="ListParagraph"/>
         <w:numPr>
           <w:ilvl w:val="0"/>
-          <w:numId w:val="2"/>
+          <w:numId w:val="1"/>
         </w:numPr>
         <w:rPr>
-          <w:color w:val="000000" w:themeColor="text1"/>
-        </w:rPr>
-      </w:pPr>
-      <w:r>
-        <w:rPr>
+          <w:rFonts w:asciiTheme="minorHAnsi" w:hAnsiTheme="minorHAnsi"/>
+          <w:color w:val="000000" w:themeColor="text1"/>
+        </w:rPr>
+      </w:pPr>
+      <w:r>
+        <w:rPr>
+          <w:rFonts w:asciiTheme="minorHAnsi" w:hAnsiTheme="minorHAnsi"/>
           <w:color w:val="000000" w:themeColor="text1"/>
         </w:rPr>
         <w:t>Discussed various points on the deliverable 1 document and have shared the work load</w:t>
       </w:r>
       <w:r>
         <w:rPr>
+          <w:rFonts w:asciiTheme="minorHAnsi" w:hAnsiTheme="minorHAnsi"/>
           <w:color w:val="000000" w:themeColor="text1"/>
         </w:rPr>
         <w:t>.</w:t>
@@ -588,19 +591,300 @@
         <w:pStyle w:val="ListParagraph"/>
         <w:numPr>
           <w:ilvl w:val="0"/>
-          <w:numId w:val="2"/>
+          <w:numId w:val="1"/>
         </w:numPr>
         <w:rPr>
-          <w:color w:val="000000" w:themeColor="text1"/>
-        </w:rPr>
-      </w:pPr>
-      <w:r>
-        <w:rPr>
+          <w:rFonts w:asciiTheme="minorHAnsi" w:hAnsiTheme="minorHAnsi"/>
+          <w:color w:val="000000" w:themeColor="text1"/>
+        </w:rPr>
+      </w:pPr>
+      <w:r>
+        <w:rPr>
+          <w:rFonts w:asciiTheme="minorHAnsi" w:hAnsiTheme="minorHAnsi"/>
           <w:color w:val="000000" w:themeColor="text1"/>
         </w:rPr>
         <w:t>Each individual team member has agreed to work on their presentation slides.</w:t>
       </w:r>
     </w:p>
+    <w:p>
+      <w:pPr>
+        <w:pStyle w:val="Heading1"/>
+        <w:rPr>
+          <w:color w:val="92D050"/>
+        </w:rPr>
+      </w:pPr>
+      <w:r>
+        <w:rPr>
+          <w:color w:val="92D050"/>
+        </w:rPr>
+        <w:t>Action Plan</w:t>
+      </w:r>
+    </w:p>
+    <w:tbl>
+      <w:tblPr>
+        <w:tblStyle w:val="TableGrid"/>
+        <w:tblW w:w="0" w:type="auto"/>
+        <w:tblLook w:val="0400" w:firstRow="0" w:lastRow="0" w:firstColumn="0" w:lastColumn="0" w:noHBand="0" w:noVBand="1"/>
+      </w:tblPr>
+      <w:tblGrid>
+        <w:gridCol w:w="1255"/>
+        <w:gridCol w:w="3150"/>
+        <w:gridCol w:w="2340"/>
+        <w:gridCol w:w="1710"/>
+        <w:gridCol w:w="1615"/>
+      </w:tblGrid>
+      <w:tr>
+        <w:tc>
+          <w:tcPr>
+            <w:tcW w:w="1255" w:type="dxa"/>
+            <w:shd w:val="clear" w:color="auto" w:fill="92D050"/>
+          </w:tcPr>
+          <w:p>
+            <w:pPr>
+              <w:jc w:val="center"/>
+            </w:pPr>
+            <w:r>
+              <w:rPr>
+                <w:color w:val="FFFFFF" w:themeColor="background1"/>
+              </w:rPr>
+              <w:t>S. No</w:t>
+            </w:r>
+          </w:p>
+        </w:tc>
+        <w:tc>
+          <w:tcPr>
+            <w:tcW w:w="3150" w:type="dxa"/>
+            <w:shd w:val="clear" w:color="auto" w:fill="92D050"/>
+          </w:tcPr>
+          <w:p>
+            <w:pPr>
+              <w:jc w:val="center"/>
+            </w:pPr>
+            <w:r>
+              <w:rPr>
+                <w:color w:val="FFFFFF" w:themeColor="background1"/>
+              </w:rPr>
+              <w:t>Action items</w:t>
+            </w:r>
+          </w:p>
+        </w:tc>
+        <w:tc>
+          <w:tcPr>
+            <w:tcW w:w="2340" w:type="dxa"/>
+            <w:shd w:val="clear" w:color="auto" w:fill="92D050"/>
+          </w:tcPr>
+          <w:p>
+            <w:pPr>
+              <w:jc w:val="center"/>
+            </w:pPr>
+            <w:r>
+              <w:rPr>
+                <w:color w:val="FFFFFF" w:themeColor="background1"/>
+              </w:rPr>
+              <w:t>Owners</w:t>
+            </w:r>
+          </w:p>
+        </w:tc>
+        <w:tc>
+          <w:tcPr>
+            <w:tcW w:w="1710" w:type="dxa"/>
+            <w:shd w:val="clear" w:color="auto" w:fill="92D050"/>
+          </w:tcPr>
+          <w:p>
+            <w:pPr>
+              <w:jc w:val="center"/>
+              <w:rPr>
+                <w:color w:val="FFFFFF" w:themeColor="background1"/>
+              </w:rPr>
+            </w:pPr>
+            <w:r>
+              <w:rPr>
+                <w:color w:val="FFFFFF" w:themeColor="background1"/>
+              </w:rPr>
+              <w:t>Deadline</w:t>
+            </w:r>
+          </w:p>
+        </w:tc>
+        <w:tc>
+          <w:tcPr>
+            <w:tcW w:w="1615" w:type="dxa"/>
+            <w:shd w:val="clear" w:color="auto" w:fill="92D050"/>
+          </w:tcPr>
+          <w:p>
+            <w:pPr>
+              <w:jc w:val="center"/>
+              <w:rPr>
+                <w:color w:val="FFFFFF" w:themeColor="background1"/>
+              </w:rPr>
+            </w:pPr>
+            <w:r>
+              <w:rPr>
+                <w:color w:val="FFFFFF" w:themeColor="background1"/>
+              </w:rPr>
+              <w:t>Status</w:t>
+            </w:r>
+          </w:p>
+        </w:tc>
+      </w:tr>
+      <w:tr>
+        <w:tblPrEx>
+          <w:tblLook w:val="04A0" w:firstRow="1" w:lastRow="0" w:firstColumn="1" w:lastColumn="0" w:noHBand="0" w:noVBand="1"/>
+        </w:tblPrEx>
+        <w:trPr>
+          <w:trHeight w:val="467"/>
+        </w:trPr>
+        <w:tc>
+          <w:tcPr>
+            <w:tcW w:w="1255" w:type="dxa"/>
+            <w:noWrap/>
+            <w:hideMark/>
+          </w:tcPr>
+          <w:p>
+            <w:pPr>
+              <w:spacing w:before="0" w:after="0" w:line="240" w:lineRule="auto"/>
+              <w:jc w:val="center"/>
+              <w:rPr>
+                <w:rFonts w:ascii="Calibri" w:eastAsia="Times New Roman" w:hAnsi="Calibri" w:cs="Times New Roman"/>
+                <w:b w:val="0"/>
+                <w:bCs w:val="0"/>
+                <w:color w:val="000000"/>
+                <w:lang w:eastAsia="en-US"/>
+              </w:rPr>
+            </w:pPr>
+            <w:r>
+              <w:rPr>
+                <w:rFonts w:ascii="Calibri" w:eastAsia="Times New Roman" w:hAnsi="Calibri" w:cs="Times New Roman"/>
+                <w:b w:val="0"/>
+                <w:bCs w:val="0"/>
+                <w:color w:val="000000"/>
+                <w:lang w:eastAsia="en-US"/>
+              </w:rPr>
+              <w:t>1</w:t>
+            </w:r>
+          </w:p>
+        </w:tc>
+        <w:tc>
+          <w:tcPr>
+            <w:tcW w:w="3150" w:type="dxa"/>
+            <w:noWrap/>
+            <w:hideMark/>
+          </w:tcPr>
+          <w:p>
+            <w:pPr>
+              <w:spacing w:before="0" w:after="0" w:line="240" w:lineRule="auto"/>
+              <w:jc w:val="center"/>
+              <w:rPr>
+                <w:rFonts w:ascii="Calibri" w:eastAsia="Times New Roman" w:hAnsi="Calibri" w:cs="Times New Roman"/>
+                <w:b w:val="0"/>
+                <w:bCs w:val="0"/>
+                <w:color w:val="000000"/>
+                <w:lang w:eastAsia="en-US"/>
+              </w:rPr>
+            </w:pPr>
+            <w:r>
+              <w:rPr>
+                <w:rFonts w:ascii="Calibri" w:eastAsia="Times New Roman" w:hAnsi="Calibri" w:cs="Times New Roman"/>
+                <w:b w:val="0"/>
+                <w:bCs w:val="0"/>
+                <w:color w:val="000000"/>
+                <w:lang w:eastAsia="en-US"/>
+              </w:rPr>
+              <w:t>Push the initial structure of Andriod Project</w:t>
+            </w:r>
+          </w:p>
+        </w:tc>
+        <w:tc>
+          <w:tcPr>
+            <w:tcW w:w="2340" w:type="dxa"/>
+            <w:noWrap/>
+            <w:hideMark/>
+          </w:tcPr>
+          <w:p>
+            <w:pPr>
+              <w:spacing w:before="0" w:after="0" w:line="240" w:lineRule="auto"/>
+              <w:jc w:val="center"/>
+              <w:rPr>
+                <w:rFonts w:ascii="Calibri" w:eastAsia="Times New Roman" w:hAnsi="Calibri" w:cs="Times New Roman"/>
+                <w:b w:val="0"/>
+                <w:bCs w:val="0"/>
+                <w:color w:val="000000"/>
+                <w:lang w:eastAsia="en-US"/>
+              </w:rPr>
+            </w:pPr>
+            <w:r>
+              <w:rPr>
+                <w:rFonts w:ascii="Calibri" w:eastAsia="Times New Roman" w:hAnsi="Calibri" w:cs="Times New Roman"/>
+                <w:b w:val="0"/>
+                <w:bCs w:val="0"/>
+                <w:color w:val="000000"/>
+                <w:lang w:eastAsia="en-US"/>
+              </w:rPr>
+              <w:t>Sai krishna</w:t>
+            </w:r>
+          </w:p>
+        </w:tc>
+        <w:tc>
+          <w:tcPr>
+            <w:tcW w:w="1710" w:type="dxa"/>
+            <w:noWrap/>
+            <w:hideMark/>
+          </w:tcPr>
+          <w:p>
+            <w:pPr>
+              <w:spacing w:before="0" w:after="0" w:line="240" w:lineRule="auto"/>
+              <w:jc w:val="center"/>
+              <w:rPr>
+                <w:rFonts w:ascii="Calibri" w:eastAsia="Times New Roman" w:hAnsi="Calibri" w:cs="Times New Roman"/>
+                <w:b w:val="0"/>
+                <w:bCs w:val="0"/>
+                <w:color w:val="000000"/>
+                <w:lang w:eastAsia="en-US"/>
+              </w:rPr>
+            </w:pPr>
+            <w:r>
+              <w:rPr>
+                <w:rFonts w:ascii="Calibri" w:eastAsia="Times New Roman" w:hAnsi="Calibri" w:cs="Times New Roman"/>
+                <w:b w:val="0"/>
+                <w:bCs w:val="0"/>
+                <w:color w:val="000000"/>
+                <w:lang w:eastAsia="en-US"/>
+              </w:rPr>
+              <w:t>9/18/2018</w:t>
+            </w:r>
+          </w:p>
+        </w:tc>
+        <w:tc>
+          <w:tcPr>
+            <w:tcW w:w="1615" w:type="dxa"/>
+            <w:noWrap/>
+            <w:hideMark/>
+          </w:tcPr>
+          <w:p>
+            <w:pPr>
+              <w:spacing w:before="0" w:after="0" w:line="240" w:lineRule="auto"/>
+              <w:jc w:val="center"/>
+              <w:rPr>
+                <w:rFonts w:ascii="Calibri" w:eastAsia="Times New Roman" w:hAnsi="Calibri" w:cs="Times New Roman"/>
+                <w:b w:val="0"/>
+                <w:bCs w:val="0"/>
+                <w:color w:val="000000"/>
+                <w:lang w:eastAsia="en-US"/>
+              </w:rPr>
+            </w:pPr>
+            <w:r>
+              <w:rPr>
+                <w:rFonts w:ascii="Calibri" w:eastAsia="Times New Roman" w:hAnsi="Calibri" w:cs="Times New Roman"/>
+                <w:b w:val="0"/>
+                <w:bCs w:val="0"/>
+                <w:color w:val="000000"/>
+                <w:lang w:eastAsia="en-US"/>
+              </w:rPr>
+              <w:t>Open</w:t>
+            </w:r>
+          </w:p>
+        </w:tc>
+      </w:tr>
+    </w:tbl>
     <w:p>
       <w:pPr>
         <w:pStyle w:val="Heading1"/>
@@ -626,20 +910,23 @@
         <w:pStyle w:val="ListParagraph"/>
         <w:numPr>
           <w:ilvl w:val="0"/>
-          <w:numId w:val="2"/>
+          <w:numId w:val="1"/>
         </w:numPr>
         <w:rPr>
-          <w:color w:val="000000" w:themeColor="text1"/>
-        </w:rPr>
-      </w:pPr>
-      <w:r>
-        <w:rPr>
+          <w:rFonts w:asciiTheme="minorHAnsi" w:hAnsiTheme="minorHAnsi"/>
+          <w:color w:val="000000" w:themeColor="text1"/>
+        </w:rPr>
+      </w:pPr>
+      <w:r>
+        <w:rPr>
+          <w:rFonts w:asciiTheme="minorHAnsi" w:hAnsiTheme="minorHAnsi"/>
           <w:color w:val="000000" w:themeColor="text1"/>
         </w:rPr>
         <w:t>Presentation and team deliverable document 1</w:t>
       </w:r>
       <w:r>
         <w:rPr>
+          <w:rFonts w:asciiTheme="minorHAnsi" w:hAnsiTheme="minorHAnsi"/>
           <w:color w:val="000000" w:themeColor="text1"/>
         </w:rPr>
         <w:t>.</w:t>
@@ -664,40 +951,40 @@
         <w:pStyle w:val="ListParagraph"/>
         <w:numPr>
           <w:ilvl w:val="0"/>
-          <w:numId w:val="2"/>
+          <w:numId w:val="1"/>
         </w:numPr>
-        <w:rPr>
-          <w:color w:val="000000" w:themeColor="text1"/>
-        </w:rPr>
-      </w:pPr>
-      <w:r>
-        <w:rPr>
+      </w:pPr>
+      <w:r>
+        <w:rPr>
+          <w:rFonts w:asciiTheme="minorHAnsi" w:hAnsiTheme="minorHAnsi"/>
           <w:color w:val="000000" w:themeColor="text1"/>
         </w:rPr>
         <w:t>By this MOM,</w:t>
       </w:r>
       <w:r>
         <w:rPr>
+          <w:rFonts w:asciiTheme="minorHAnsi" w:hAnsiTheme="minorHAnsi"/>
           <w:color w:val="000000" w:themeColor="text1"/>
         </w:rPr>
         <w:t xml:space="preserve"> everyone is clear with their roles and Sai Krishna has started small training on </w:t>
       </w:r>
       <w:r>
         <w:rPr>
+          <w:rFonts w:asciiTheme="minorHAnsi" w:hAnsiTheme="minorHAnsi"/>
           <w:color w:val="000000" w:themeColor="text1"/>
         </w:rPr>
         <w:t>Android</w:t>
+      </w:r>
+      <w:r>
+        <w:rPr>
+          <w:rFonts w:asciiTheme="minorHAnsi" w:hAnsiTheme="minorHAnsi"/>
+          <w:color w:val="000000" w:themeColor="text1"/>
+        </w:rPr>
+        <w:t>.</w:t>
       </w:r>
       <w:bookmarkStart w:id="0" w:name="_GoBack"/>
       <w:bookmarkEnd w:id="0"/>
-      <w:r>
-        <w:rPr>
-          <w:color w:val="000000" w:themeColor="text1"/>
-        </w:rPr>
-        <w:t>.</w:t>
-      </w:r>
-    </w:p>
-    <w:p/>
+    </w:p>
     <w:sectPr>
       <w:footerReference w:type="default" r:id="rId8"/>
       <w:pgSz w:w="12240" w:h="15840"/>
@@ -1577,6 +1864,101 @@
       <w:contextualSpacing/>
     </w:pPr>
   </w:style>
+  <w:style w:type="table" w:styleId="TableGrid">
+    <w:name w:val="Table Grid"/>
+    <w:basedOn w:val="TableNormal"/>
+    <w:uiPriority w:val="39"/>
+    <w:rsid w:val="00DB4D9C"/>
+    <w:pPr>
+      <w:spacing w:after="0" w:line="240" w:lineRule="auto"/>
+    </w:pPr>
+    <w:tblPr>
+      <w:tblBorders>
+        <w:top w:val="single" w:sz="4" w:space="0" w:color="auto"/>
+        <w:left w:val="single" w:sz="4" w:space="0" w:color="auto"/>
+        <w:bottom w:val="single" w:sz="4" w:space="0" w:color="auto"/>
+        <w:right w:val="single" w:sz="4" w:space="0" w:color="auto"/>
+        <w:insideH w:val="single" w:sz="4" w:space="0" w:color="auto"/>
+        <w:insideV w:val="single" w:sz="4" w:space="0" w:color="auto"/>
+      </w:tblBorders>
+    </w:tblPr>
+  </w:style>
+  <w:style w:type="table" w:styleId="GridTable4-Accent6">
+    <w:name w:val="Grid Table 4 Accent 6"/>
+    <w:basedOn w:val="TableNormal"/>
+    <w:uiPriority w:val="49"/>
+    <w:rsid w:val="00ED5CFF"/>
+    <w:pPr>
+      <w:spacing w:after="0" w:line="240" w:lineRule="auto"/>
+    </w:pPr>
+    <w:tblPr>
+      <w:tblStyleRowBandSize w:val="1"/>
+      <w:tblStyleColBandSize w:val="1"/>
+      <w:tblBorders>
+        <w:top w:val="single" w:sz="4" w:space="0" w:color="A8D08D" w:themeColor="accent6" w:themeTint="99"/>
+        <w:left w:val="single" w:sz="4" w:space="0" w:color="A8D08D" w:themeColor="accent6" w:themeTint="99"/>
+        <w:bottom w:val="single" w:sz="4" w:space="0" w:color="A8D08D" w:themeColor="accent6" w:themeTint="99"/>
+        <w:right w:val="single" w:sz="4" w:space="0" w:color="A8D08D" w:themeColor="accent6" w:themeTint="99"/>
+        <w:insideH w:val="single" w:sz="4" w:space="0" w:color="A8D08D" w:themeColor="accent6" w:themeTint="99"/>
+        <w:insideV w:val="single" w:sz="4" w:space="0" w:color="A8D08D" w:themeColor="accent6" w:themeTint="99"/>
+      </w:tblBorders>
+    </w:tblPr>
+    <w:tblStylePr w:type="firstRow">
+      <w:rPr>
+        <w:b/>
+        <w:bCs/>
+        <w:color w:val="FFFFFF" w:themeColor="background1"/>
+      </w:rPr>
+      <w:tblPr/>
+      <w:tcPr>
+        <w:tcBorders>
+          <w:top w:val="single" w:sz="4" w:space="0" w:color="70AD47" w:themeColor="accent6"/>
+          <w:left w:val="single" w:sz="4" w:space="0" w:color="70AD47" w:themeColor="accent6"/>
+          <w:bottom w:val="single" w:sz="4" w:space="0" w:color="70AD47" w:themeColor="accent6"/>
+          <w:right w:val="single" w:sz="4" w:space="0" w:color="70AD47" w:themeColor="accent6"/>
+          <w:insideH w:val="nil"/>
+          <w:insideV w:val="nil"/>
+        </w:tcBorders>
+        <w:shd w:val="clear" w:color="auto" w:fill="70AD47" w:themeFill="accent6"/>
+      </w:tcPr>
+    </w:tblStylePr>
+    <w:tblStylePr w:type="lastRow">
+      <w:rPr>
+        <w:b/>
+        <w:bCs/>
+      </w:rPr>
+      <w:tblPr/>
+      <w:tcPr>
+        <w:tcBorders>
+          <w:top w:val="double" w:sz="4" w:space="0" w:color="70AD47" w:themeColor="accent6"/>
+        </w:tcBorders>
+      </w:tcPr>
+    </w:tblStylePr>
+    <w:tblStylePr w:type="firstCol">
+      <w:rPr>
+        <w:b/>
+        <w:bCs/>
+      </w:rPr>
+    </w:tblStylePr>
+    <w:tblStylePr w:type="lastCol">
+      <w:rPr>
+        <w:b/>
+        <w:bCs/>
+      </w:rPr>
+    </w:tblStylePr>
+    <w:tblStylePr w:type="band1Vert">
+      <w:tblPr/>
+      <w:tcPr>
+        <w:shd w:val="clear" w:color="auto" w:fill="E2EFD9" w:themeFill="accent6" w:themeFillTint="33"/>
+      </w:tcPr>
+    </w:tblStylePr>
+    <w:tblStylePr w:type="band1Horz">
+      <w:tblPr/>
+      <w:tcPr>
+        <w:shd w:val="clear" w:color="auto" w:fill="E2EFD9" w:themeFill="accent6" w:themeFillTint="33"/>
+      </w:tcPr>
+    </w:tblStylePr>
+  </w:style>
 </w:styles>
 </file>
 

</xml_diff>